<commit_message>
Mudança no plano de pesquisa
Mudei o plano de pesquisa para inscrever o projeto em uma feira
</commit_message>
<xml_diff>
--- a/Documentos/PlanoDePesquisa.docx
+++ b/Documentos/PlanoDePesquisa.docx
@@ -623,32 +623,26 @@
           <w:b/>
           <w:sz w:val="24"/>
         </w:rPr>
-        <w:t>Orientador de gestão:</w:t>
-      </w:r>
-      <w:r>
-        <w:rPr>
-          <w:sz w:val="24"/>
-        </w:rPr>
-        <w:t xml:space="preserve"> </w:t>
-      </w:r>
-      <w:r>
-        <w:rPr>
-          <w:color w:val="000000" w:themeColor="text1"/>
-          <w:sz w:val="24"/>
-          <w:szCs w:val="24"/>
-          <w:shd w:val="clear" w:color="auto" w:fill="FFFFFF"/>
-        </w:rPr>
-        <w:t>Samuel Antônio de Oliveira</w:t>
-      </w:r>
-      <w:r>
-        <w:rPr>
-          <w:color w:val="000000" w:themeColor="text1"/>
-          <w:sz w:val="24"/>
-          <w:szCs w:val="24"/>
-          <w:bdr w:val="none" w:sz="0" w:space="0" w:color="auto" w:frame="1"/>
-          <w:shd w:val="clear" w:color="auto" w:fill="FFFFFF"/>
-        </w:rPr>
-        <w:t> </w:t>
+        <w:t>Coorientado</w:t>
+      </w:r>
+      <w:r>
+        <w:rPr>
+          <w:b/>
+          <w:sz w:val="24"/>
+        </w:rPr>
+        <w:t>:</w:t>
+      </w:r>
+      <w:r>
+        <w:rPr>
+          <w:sz w:val="24"/>
+        </w:rPr>
+        <w:t xml:space="preserve"> </w:t>
+      </w:r>
+      <w:r>
+        <w:rPr>
+          <w:sz w:val="24"/>
+        </w:rPr>
+        <w:t>Sérgio Luiz Moral Marques</w:t>
       </w:r>
     </w:p>
     <w:p>
@@ -987,7 +981,7 @@
           <w:b/>
           <w:sz w:val="24"/>
         </w:rPr>
-        <w:t xml:space="preserve"> º Especialista Francisco da Fonseca Orientador de Gestão: </w:t>
+        <w:t xml:space="preserve"> º Especialista Francisco da Fonseca </w:t>
       </w:r>
       <w:proofErr w:type="spellStart"/>
       <w:r>
@@ -995,6 +989,22 @@
           <w:b/>
           <w:sz w:val="24"/>
         </w:rPr>
+        <w:t>Coorientador</w:t>
+      </w:r>
+      <w:proofErr w:type="spellEnd"/>
+      <w:r>
+        <w:rPr>
+          <w:b/>
+          <w:sz w:val="24"/>
+        </w:rPr>
+        <w:t xml:space="preserve">: </w:t>
+      </w:r>
+      <w:proofErr w:type="spellStart"/>
+      <w:r>
+        <w:rPr>
+          <w:b/>
+          <w:sz w:val="24"/>
+        </w:rPr>
         <w:t>Prof</w:t>
       </w:r>
       <w:proofErr w:type="spellEnd"/>
@@ -1003,7 +1013,14 @@
           <w:b/>
           <w:sz w:val="24"/>
         </w:rPr>
-        <w:t xml:space="preserve"> º Samuel Antônio de Oliveira</w:t>
+        <w:t xml:space="preserve"> º </w:t>
+      </w:r>
+      <w:r>
+        <w:rPr>
+          <w:b/>
+          <w:sz w:val="24"/>
+        </w:rPr>
+        <w:t>Me Sérgio Luiz Moral Marques</w:t>
       </w:r>
     </w:p>
     <w:p>
@@ -4193,8 +4210,6 @@
       <w:r>
         <w:t xml:space="preserve"> todos os dias</w:t>
       </w:r>
-      <w:bookmarkStart w:id="4" w:name="_GoBack"/>
-      <w:bookmarkEnd w:id="4"/>
       <w:r>
         <w:t>.</w:t>
       </w:r>
@@ -4867,10 +4882,10 @@
         <w:ind w:left="159" w:right="156" w:firstLine="737"/>
         <w:jc w:val="both"/>
       </w:pPr>
-      <w:bookmarkStart w:id="5" w:name="Objetivo_de_Engenharia"/>
-      <w:bookmarkStart w:id="6" w:name="_bookmark1"/>
+      <w:bookmarkStart w:id="4" w:name="Objetivo_de_Engenharia"/>
+      <w:bookmarkStart w:id="5" w:name="_bookmark1"/>
+      <w:bookmarkEnd w:id="4"/>
       <w:bookmarkEnd w:id="5"/>
-      <w:bookmarkEnd w:id="6"/>
       <w:r>
         <w:t>Queremos</w:t>
       </w:r>
@@ -6206,10 +6221,10 @@
         <w:ind w:left="159" w:right="158" w:firstLine="737"/>
         <w:jc w:val="both"/>
       </w:pPr>
-      <w:bookmarkStart w:id="7" w:name="Materiais_e_métodos"/>
-      <w:bookmarkStart w:id="8" w:name="_bookmark2"/>
+      <w:bookmarkStart w:id="6" w:name="Materiais_e_métodos"/>
+      <w:bookmarkStart w:id="7" w:name="_bookmark2"/>
+      <w:bookmarkEnd w:id="6"/>
       <w:bookmarkEnd w:id="7"/>
-      <w:bookmarkEnd w:id="8"/>
       <w:r>
         <w:t xml:space="preserve">A aplicação será </w:t>
       </w:r>
@@ -6856,330 +6871,6 @@
         <w:rPr>
           <w:sz w:val="24"/>
         </w:rPr>
-      </w:pPr>
-      <w:r>
-        <w:rPr>
-          <w:b/>
-          <w:sz w:val="24"/>
-        </w:rPr>
-        <w:t xml:space="preserve">Foundation: </w:t>
-      </w:r>
-      <w:r>
-        <w:rPr>
-          <w:sz w:val="24"/>
-        </w:rPr>
-        <w:t>é uma front-</w:t>
-      </w:r>
-      <w:proofErr w:type="spellStart"/>
-      <w:r>
-        <w:rPr>
-          <w:sz w:val="24"/>
-        </w:rPr>
-        <w:t>end</w:t>
-      </w:r>
-      <w:proofErr w:type="spellEnd"/>
-      <w:r>
-        <w:rPr>
-          <w:sz w:val="24"/>
-        </w:rPr>
-        <w:t xml:space="preserve"> framework que possibilita criar websites com mais facilidade, além de ser possível formular sites responsivos (se adaptam a sma</w:t>
-      </w:r>
-      <w:r>
-        <w:rPr>
-          <w:sz w:val="24"/>
-        </w:rPr>
-        <w:t>r</w:t>
-      </w:r>
-      <w:r>
-        <w:rPr>
-          <w:sz w:val="24"/>
-        </w:rPr>
-        <w:t xml:space="preserve">tphones, </w:t>
-      </w:r>
-      <w:proofErr w:type="spellStart"/>
-      <w:r>
-        <w:rPr>
-          <w:sz w:val="24"/>
-        </w:rPr>
-        <w:t>tablets</w:t>
-      </w:r>
-      <w:proofErr w:type="spellEnd"/>
-      <w:r>
-        <w:rPr>
-          <w:sz w:val="24"/>
-        </w:rPr>
-        <w:t xml:space="preserve"> ou desktops). Uma das vantagens dessa ferramenta é que</w:t>
-      </w:r>
-      <w:r>
-        <w:rPr>
-          <w:spacing w:val="-7"/>
-          <w:sz w:val="24"/>
-        </w:rPr>
-        <w:t xml:space="preserve"> </w:t>
-      </w:r>
-      <w:r>
-        <w:rPr>
-          <w:sz w:val="24"/>
-        </w:rPr>
-        <w:t>ela</w:t>
-      </w:r>
-      <w:r>
-        <w:rPr>
-          <w:spacing w:val="-6"/>
-          <w:sz w:val="24"/>
-        </w:rPr>
-        <w:t xml:space="preserve"> </w:t>
-      </w:r>
-      <w:r>
-        <w:rPr>
-          <w:sz w:val="24"/>
-        </w:rPr>
-        <w:t>proporciona</w:t>
-      </w:r>
-      <w:r>
-        <w:rPr>
-          <w:spacing w:val="-6"/>
-          <w:sz w:val="24"/>
-        </w:rPr>
-        <w:t xml:space="preserve"> </w:t>
-      </w:r>
-      <w:r>
-        <w:rPr>
-          <w:sz w:val="24"/>
-        </w:rPr>
-        <w:t>alterar</w:t>
-      </w:r>
-      <w:r>
-        <w:rPr>
-          <w:spacing w:val="-6"/>
-          <w:sz w:val="24"/>
-        </w:rPr>
-        <w:t xml:space="preserve"> </w:t>
-      </w:r>
-      <w:r>
-        <w:rPr>
-          <w:sz w:val="24"/>
-        </w:rPr>
-        <w:t>o</w:t>
-      </w:r>
-      <w:r>
-        <w:rPr>
-          <w:spacing w:val="-6"/>
-          <w:sz w:val="24"/>
-        </w:rPr>
-        <w:t xml:space="preserve"> </w:t>
-      </w:r>
-      <w:r>
-        <w:rPr>
-          <w:sz w:val="24"/>
-        </w:rPr>
-        <w:t>design</w:t>
-      </w:r>
-      <w:r>
-        <w:rPr>
-          <w:spacing w:val="-6"/>
-          <w:sz w:val="24"/>
-        </w:rPr>
-        <w:t xml:space="preserve"> </w:t>
-      </w:r>
-      <w:r>
-        <w:rPr>
-          <w:sz w:val="24"/>
-        </w:rPr>
-        <w:t>do</w:t>
-      </w:r>
-      <w:r>
-        <w:rPr>
-          <w:spacing w:val="-7"/>
-          <w:sz w:val="24"/>
-        </w:rPr>
-        <w:t xml:space="preserve"> </w:t>
-      </w:r>
-      <w:r>
-        <w:rPr>
-          <w:sz w:val="24"/>
-        </w:rPr>
-        <w:t>site</w:t>
-      </w:r>
-      <w:r>
-        <w:rPr>
-          <w:spacing w:val="-6"/>
-          <w:sz w:val="24"/>
-        </w:rPr>
-        <w:t xml:space="preserve"> </w:t>
-      </w:r>
-      <w:r>
-        <w:rPr>
-          <w:sz w:val="24"/>
-        </w:rPr>
-        <w:t>com</w:t>
-      </w:r>
-      <w:r>
-        <w:rPr>
-          <w:spacing w:val="-6"/>
-          <w:sz w:val="24"/>
-        </w:rPr>
-        <w:t xml:space="preserve"> </w:t>
-      </w:r>
-      <w:r>
-        <w:rPr>
-          <w:sz w:val="24"/>
-        </w:rPr>
-        <w:t>mais</w:t>
-      </w:r>
-      <w:r>
-        <w:rPr>
-          <w:spacing w:val="-6"/>
-          <w:sz w:val="24"/>
-        </w:rPr>
-        <w:t xml:space="preserve"> </w:t>
-      </w:r>
-      <w:r>
-        <w:rPr>
-          <w:sz w:val="24"/>
-        </w:rPr>
-        <w:t>rapidez</w:t>
-      </w:r>
-      <w:r>
-        <w:rPr>
-          <w:spacing w:val="-6"/>
-          <w:sz w:val="24"/>
-        </w:rPr>
-        <w:t xml:space="preserve"> </w:t>
-      </w:r>
-      <w:r>
-        <w:rPr>
-          <w:sz w:val="24"/>
-        </w:rPr>
-        <w:t>e</w:t>
-      </w:r>
-      <w:r>
-        <w:rPr>
-          <w:spacing w:val="-6"/>
-          <w:sz w:val="24"/>
-        </w:rPr>
-        <w:t xml:space="preserve"> </w:t>
-      </w:r>
-      <w:r>
-        <w:rPr>
-          <w:sz w:val="24"/>
-        </w:rPr>
-        <w:t>não</w:t>
-      </w:r>
-      <w:r>
-        <w:rPr>
-          <w:spacing w:val="-7"/>
-          <w:sz w:val="24"/>
-        </w:rPr>
-        <w:t xml:space="preserve"> </w:t>
-      </w:r>
-      <w:r>
-        <w:rPr>
-          <w:sz w:val="24"/>
-        </w:rPr>
-        <w:t>precisa</w:t>
-      </w:r>
-      <w:r>
-        <w:rPr>
-          <w:spacing w:val="-6"/>
-          <w:sz w:val="24"/>
-        </w:rPr>
-        <w:t xml:space="preserve"> </w:t>
-      </w:r>
-      <w:r>
-        <w:rPr>
-          <w:sz w:val="24"/>
-        </w:rPr>
-        <w:t>de classes para ser</w:t>
-      </w:r>
-      <w:r>
-        <w:rPr>
-          <w:spacing w:val="-4"/>
-          <w:sz w:val="24"/>
-        </w:rPr>
-        <w:t xml:space="preserve"> </w:t>
-      </w:r>
-      <w:r>
-        <w:rPr>
-          <w:sz w:val="24"/>
-        </w:rPr>
-        <w:t>responsiva.</w:t>
-      </w:r>
-    </w:p>
-    <w:p>
-      <w:pPr>
-        <w:pStyle w:val="PargrafodaLista"/>
-        <w:numPr>
-          <w:ilvl w:val="0"/>
-          <w:numId w:val="2"/>
-        </w:numPr>
-        <w:tabs>
-          <w:tab w:val="left" w:pos="897"/>
-        </w:tabs>
-        <w:spacing w:before="191" w:line="360" w:lineRule="auto"/>
-        <w:rPr>
-          <w:sz w:val="24"/>
-        </w:rPr>
-      </w:pPr>
-      <w:proofErr w:type="spellStart"/>
-      <w:proofErr w:type="gramStart"/>
-      <w:r>
-        <w:rPr>
-          <w:b/>
-          <w:sz w:val="24"/>
-        </w:rPr>
-        <w:t>jQuery</w:t>
-      </w:r>
-      <w:proofErr w:type="spellEnd"/>
-      <w:proofErr w:type="gramEnd"/>
-      <w:r>
-        <w:rPr>
-          <w:b/>
-          <w:sz w:val="24"/>
-        </w:rPr>
-        <w:t xml:space="preserve">: </w:t>
-      </w:r>
-      <w:r>
-        <w:rPr>
-          <w:sz w:val="24"/>
-        </w:rPr>
-        <w:t xml:space="preserve">É uma biblioteca </w:t>
-      </w:r>
-      <w:proofErr w:type="spellStart"/>
-      <w:r>
-        <w:rPr>
-          <w:sz w:val="24"/>
-        </w:rPr>
-        <w:t>JavaScript</w:t>
-      </w:r>
-      <w:proofErr w:type="spellEnd"/>
-      <w:r>
-        <w:rPr>
-          <w:sz w:val="24"/>
-        </w:rPr>
-        <w:t xml:space="preserve"> que amplia sua</w:t>
-      </w:r>
-      <w:r>
-        <w:rPr>
-          <w:spacing w:val="-22"/>
-          <w:sz w:val="24"/>
-        </w:rPr>
-        <w:t xml:space="preserve"> </w:t>
-      </w:r>
-      <w:r>
-        <w:rPr>
-          <w:sz w:val="24"/>
-        </w:rPr>
-        <w:t>funcionalidade.</w:t>
-      </w:r>
-    </w:p>
-    <w:p>
-      <w:pPr>
-        <w:spacing w:line="360" w:lineRule="auto"/>
-        <w:jc w:val="both"/>
-        <w:rPr>
-          <w:sz w:val="24"/>
-        </w:rPr>
         <w:sectPr>
           <w:headerReference w:type="default" r:id="rId11"/>
           <w:pgSz w:w="11910" w:h="16840"/>
@@ -7187,6 +6878,256 @@
           <w:cols w:space="720"/>
         </w:sectPr>
       </w:pPr>
+      <w:r>
+        <w:rPr>
+          <w:b/>
+          <w:sz w:val="24"/>
+        </w:rPr>
+        <w:t xml:space="preserve">Foundation: </w:t>
+      </w:r>
+      <w:r>
+        <w:rPr>
+          <w:sz w:val="24"/>
+        </w:rPr>
+        <w:t>é uma front-</w:t>
+      </w:r>
+      <w:proofErr w:type="spellStart"/>
+      <w:r>
+        <w:rPr>
+          <w:sz w:val="24"/>
+        </w:rPr>
+        <w:t>end</w:t>
+      </w:r>
+      <w:proofErr w:type="spellEnd"/>
+      <w:r>
+        <w:rPr>
+          <w:sz w:val="24"/>
+        </w:rPr>
+        <w:t xml:space="preserve"> framework que possibilita criar websites com mais facilidade, além de ser possível formular sites responsivos (se adaptam a sma</w:t>
+      </w:r>
+      <w:r>
+        <w:rPr>
+          <w:sz w:val="24"/>
+        </w:rPr>
+        <w:t>r</w:t>
+      </w:r>
+      <w:r>
+        <w:rPr>
+          <w:sz w:val="24"/>
+        </w:rPr>
+        <w:t xml:space="preserve">tphones, </w:t>
+      </w:r>
+      <w:proofErr w:type="spellStart"/>
+      <w:r>
+        <w:rPr>
+          <w:sz w:val="24"/>
+        </w:rPr>
+        <w:t>tablets</w:t>
+      </w:r>
+      <w:proofErr w:type="spellEnd"/>
+      <w:r>
+        <w:rPr>
+          <w:sz w:val="24"/>
+        </w:rPr>
+        <w:t xml:space="preserve"> ou desktops). Uma das vantagens dessa ferramenta é que</w:t>
+      </w:r>
+      <w:r>
+        <w:rPr>
+          <w:spacing w:val="-7"/>
+          <w:sz w:val="24"/>
+        </w:rPr>
+        <w:t xml:space="preserve"> </w:t>
+      </w:r>
+      <w:r>
+        <w:rPr>
+          <w:sz w:val="24"/>
+        </w:rPr>
+        <w:t>ela</w:t>
+      </w:r>
+      <w:r>
+        <w:rPr>
+          <w:spacing w:val="-6"/>
+          <w:sz w:val="24"/>
+        </w:rPr>
+        <w:t xml:space="preserve"> </w:t>
+      </w:r>
+      <w:r>
+        <w:rPr>
+          <w:sz w:val="24"/>
+        </w:rPr>
+        <w:t>proporciona</w:t>
+      </w:r>
+      <w:r>
+        <w:rPr>
+          <w:spacing w:val="-6"/>
+          <w:sz w:val="24"/>
+        </w:rPr>
+        <w:t xml:space="preserve"> </w:t>
+      </w:r>
+      <w:r>
+        <w:rPr>
+          <w:sz w:val="24"/>
+        </w:rPr>
+        <w:t>alterar</w:t>
+      </w:r>
+      <w:r>
+        <w:rPr>
+          <w:spacing w:val="-6"/>
+          <w:sz w:val="24"/>
+        </w:rPr>
+        <w:t xml:space="preserve"> </w:t>
+      </w:r>
+      <w:r>
+        <w:rPr>
+          <w:sz w:val="24"/>
+        </w:rPr>
+        <w:t>o</w:t>
+      </w:r>
+      <w:r>
+        <w:rPr>
+          <w:spacing w:val="-6"/>
+          <w:sz w:val="24"/>
+        </w:rPr>
+        <w:t xml:space="preserve"> </w:t>
+      </w:r>
+      <w:r>
+        <w:rPr>
+          <w:sz w:val="24"/>
+        </w:rPr>
+        <w:t>design</w:t>
+      </w:r>
+      <w:r>
+        <w:rPr>
+          <w:spacing w:val="-6"/>
+          <w:sz w:val="24"/>
+        </w:rPr>
+        <w:t xml:space="preserve"> </w:t>
+      </w:r>
+      <w:r>
+        <w:rPr>
+          <w:sz w:val="24"/>
+        </w:rPr>
+        <w:t>do</w:t>
+      </w:r>
+      <w:r>
+        <w:rPr>
+          <w:spacing w:val="-7"/>
+          <w:sz w:val="24"/>
+        </w:rPr>
+        <w:t xml:space="preserve"> </w:t>
+      </w:r>
+      <w:r>
+        <w:rPr>
+          <w:sz w:val="24"/>
+        </w:rPr>
+        <w:t>site</w:t>
+      </w:r>
+      <w:r>
+        <w:rPr>
+          <w:spacing w:val="-6"/>
+          <w:sz w:val="24"/>
+        </w:rPr>
+        <w:t xml:space="preserve"> </w:t>
+      </w:r>
+      <w:r>
+        <w:rPr>
+          <w:sz w:val="24"/>
+        </w:rPr>
+        <w:t>com</w:t>
+      </w:r>
+      <w:r>
+        <w:rPr>
+          <w:spacing w:val="-6"/>
+          <w:sz w:val="24"/>
+        </w:rPr>
+        <w:t xml:space="preserve"> </w:t>
+      </w:r>
+      <w:r>
+        <w:rPr>
+          <w:sz w:val="24"/>
+        </w:rPr>
+        <w:t>mais</w:t>
+      </w:r>
+      <w:r>
+        <w:rPr>
+          <w:spacing w:val="-6"/>
+          <w:sz w:val="24"/>
+        </w:rPr>
+        <w:t xml:space="preserve"> </w:t>
+      </w:r>
+      <w:r>
+        <w:rPr>
+          <w:sz w:val="24"/>
+        </w:rPr>
+        <w:t>rapidez</w:t>
+      </w:r>
+      <w:r>
+        <w:rPr>
+          <w:spacing w:val="-6"/>
+          <w:sz w:val="24"/>
+        </w:rPr>
+        <w:t xml:space="preserve"> </w:t>
+      </w:r>
+      <w:r>
+        <w:rPr>
+          <w:sz w:val="24"/>
+        </w:rPr>
+        <w:t>e</w:t>
+      </w:r>
+      <w:r>
+        <w:rPr>
+          <w:spacing w:val="-6"/>
+          <w:sz w:val="24"/>
+        </w:rPr>
+        <w:t xml:space="preserve"> </w:t>
+      </w:r>
+      <w:r>
+        <w:rPr>
+          <w:sz w:val="24"/>
+        </w:rPr>
+        <w:t>não</w:t>
+      </w:r>
+      <w:r>
+        <w:rPr>
+          <w:spacing w:val="-7"/>
+          <w:sz w:val="24"/>
+        </w:rPr>
+        <w:t xml:space="preserve"> </w:t>
+      </w:r>
+      <w:r>
+        <w:rPr>
+          <w:sz w:val="24"/>
+        </w:rPr>
+        <w:t>precisa</w:t>
+      </w:r>
+      <w:r>
+        <w:rPr>
+          <w:spacing w:val="-6"/>
+          <w:sz w:val="24"/>
+        </w:rPr>
+        <w:t xml:space="preserve"> </w:t>
+      </w:r>
+      <w:r>
+        <w:rPr>
+          <w:sz w:val="24"/>
+        </w:rPr>
+        <w:t>de classes para ser</w:t>
+      </w:r>
+      <w:r>
+        <w:rPr>
+          <w:spacing w:val="-4"/>
+          <w:sz w:val="24"/>
+        </w:rPr>
+        <w:t xml:space="preserve"> </w:t>
+      </w:r>
+      <w:r>
+        <w:rPr>
+          <w:sz w:val="24"/>
+        </w:rPr>
+        <w:t>responsiva.</w:t>
+      </w:r>
+      <w:bookmarkStart w:id="8" w:name="_GoBack"/>
+      <w:bookmarkEnd w:id="8"/>
     </w:p>
     <w:p>
       <w:pPr>
@@ -7202,6 +7143,7 @@
       <w:bookmarkStart w:id="10" w:name="_bookmark8"/>
       <w:bookmarkEnd w:id="9"/>
       <w:bookmarkEnd w:id="10"/>
+      <w:proofErr w:type="gramStart"/>
       <w:r>
         <w:rPr>
           <w:b/>
@@ -7210,6 +7152,7 @@
         <w:lastRenderedPageBreak/>
         <w:t>4</w:t>
       </w:r>
+      <w:proofErr w:type="gramEnd"/>
       <w:r>
         <w:rPr>
           <w:b/>
@@ -8666,7 +8609,7 @@
       <mc:AlternateContent>
         <mc:Choice Requires="wps">
           <w:drawing>
-            <wp:anchor distT="0" distB="0" distL="114300" distR="114300" simplePos="0" relativeHeight="503307488" behindDoc="1" locked="0" layoutInCell="1" allowOverlap="1">
+            <wp:anchor distT="0" distB="0" distL="114300" distR="114300" simplePos="0" relativeHeight="503307488" behindDoc="1" locked="0" layoutInCell="1" allowOverlap="1" wp14:anchorId="4C960C7D" wp14:editId="3369EE07">
               <wp:simplePos x="0" y="0"/>
               <wp:positionH relativeFrom="page">
                 <wp:posOffset>6752590</wp:posOffset>
@@ -8799,7 +8742,7 @@
       <mc:AlternateContent>
         <mc:Choice Requires="wps">
           <w:drawing>
-            <wp:anchor distT="0" distB="0" distL="114300" distR="114300" simplePos="0" relativeHeight="503307512" behindDoc="1" locked="0" layoutInCell="1" allowOverlap="1">
+            <wp:anchor distT="0" distB="0" distL="114300" distR="114300" simplePos="0" relativeHeight="503307512" behindDoc="1" locked="0" layoutInCell="1" allowOverlap="1" wp14:anchorId="01DD5B7D" wp14:editId="240B6ED4">
               <wp:simplePos x="0" y="0"/>
               <wp:positionH relativeFrom="page">
                 <wp:posOffset>1066165</wp:posOffset>
@@ -10482,7 +10425,7 @@
 </file>
 
 <file path=customXml/itemProps1.xml><?xml version="1.0" encoding="utf-8"?>
-<ds:datastoreItem xmlns:ds="http://schemas.openxmlformats.org/officeDocument/2006/customXml" ds:itemID="{FFA22DA3-4878-46FB-BD45-645557551356}">
+<ds:datastoreItem xmlns:ds="http://schemas.openxmlformats.org/officeDocument/2006/customXml" ds:itemID="{82541EBF-9363-43D0-BCC7-B94BFEF925CD}">
   <ds:schemaRefs>
     <ds:schemaRef ds:uri="http://schemas.openxmlformats.org/officeDocument/2006/bibliography"/>
   </ds:schemaRefs>

</xml_diff>